<commit_message>
chore(download): fix question references in rows
</commit_message>
<xml_diff>
--- a/api/mysagw/templates/application.docx
+++ b/api/mysagw/templates/application.docx
@@ -1773,7 +1773,25 @@
                       <w:sz w:val="18"/>
                       <w:szCs w:val="18"/>
                     </w:rPr>
-                    <w:t>option[0] == question.value</w:t>
+                    <w:t xml:space="preserve">option[0] == </w:t>
+                  </w:r>
+                  <w:r>
+                    <w:rPr>
+                      <w:rFonts w:ascii="Liberation Sans" w:hAnsi="Liberation Sans"/>
+                      <w:color w:val="auto"/>
+                      <w:sz w:val="18"/>
+                      <w:szCs w:val="18"/>
+                    </w:rPr>
+                    <w:t>q</w:t>
+                  </w:r>
+                  <w:r>
+                    <w:rPr>
+                      <w:rFonts w:ascii="Liberation Sans" w:hAnsi="Liberation Sans"/>
+                      <w:color w:val="auto"/>
+                      <w:sz w:val="18"/>
+                      <w:szCs w:val="18"/>
+                    </w:rPr>
+                    <w:t>.value</w:t>
                   </w:r>
                   <w:r>
                     <w:rPr>
@@ -3271,26 +3289,58 @@
                       <w:sz w:val="18"/>
                       <w:szCs w:val="18"/>
                     </w:rPr>
-                    <w:t>{%p if question.value %}</w:t>
-                  </w:r>
-                </w:p>
-                <w:p>
-                  <w:pPr>
-                    <w:pStyle w:val="TableContents"/>
-                    <w:widowControl w:val="false"/>
-                    <w:rPr>
-                      <w:rFonts w:ascii="Liberation Sans" w:hAnsi="Liberation Sans"/>
-                      <w:sz w:val="18"/>
-                      <w:szCs w:val="18"/>
-                    </w:rPr>
-                  </w:pPr>
-                  <w:r>
-                    <w:rPr>
-                      <w:rFonts w:ascii="Liberation Sans" w:hAnsi="Liberation Sans"/>
-                      <w:sz w:val="18"/>
-                      <w:szCs w:val="18"/>
-                    </w:rPr>
-                    <w:t>{{ question.value | date("dd.MM.YYY") }}</w:t>
+                    <w:t xml:space="preserve">{%p if </w:t>
+                  </w:r>
+                  <w:r>
+                    <w:rPr>
+                      <w:rFonts w:ascii="Liberation Sans" w:hAnsi="Liberation Sans"/>
+                      <w:sz w:val="18"/>
+                      <w:szCs w:val="18"/>
+                    </w:rPr>
+                    <w:t>q</w:t>
+                  </w:r>
+                  <w:r>
+                    <w:rPr>
+                      <w:rFonts w:ascii="Liberation Sans" w:hAnsi="Liberation Sans"/>
+                      <w:sz w:val="18"/>
+                      <w:szCs w:val="18"/>
+                    </w:rPr>
+                    <w:t>.value %}</w:t>
+                  </w:r>
+                </w:p>
+                <w:p>
+                  <w:pPr>
+                    <w:pStyle w:val="TableContents"/>
+                    <w:widowControl w:val="false"/>
+                    <w:rPr>
+                      <w:rFonts w:ascii="Liberation Sans" w:hAnsi="Liberation Sans"/>
+                      <w:sz w:val="18"/>
+                      <w:szCs w:val="18"/>
+                    </w:rPr>
+                  </w:pPr>
+                  <w:r>
+                    <w:rPr>
+                      <w:rFonts w:ascii="Liberation Sans" w:hAnsi="Liberation Sans"/>
+                      <w:sz w:val="18"/>
+                      <w:szCs w:val="18"/>
+                    </w:rPr>
+                    <w:t xml:space="preserve">{{ </w:t>
+                  </w:r>
+                  <w:r>
+                    <w:rPr>
+                      <w:rFonts w:ascii="Liberation Sans" w:hAnsi="Liberation Sans"/>
+                      <w:sz w:val="18"/>
+                      <w:szCs w:val="18"/>
+                    </w:rPr>
+                    <w:t>q</w:t>
+                  </w:r>
+                  <w:r>
+                    <w:rPr>
+                      <w:rFonts w:ascii="Liberation Sans" w:hAnsi="Liberation Sans"/>
+                      <w:sz w:val="18"/>
+                      <w:szCs w:val="18"/>
+                    </w:rPr>
+                    <w:t>.value | date("dd.MM.YYY") }}</w:t>
                   </w:r>
                 </w:p>
                 <w:p>
@@ -3835,7 +3885,25 @@
                       <w:sz w:val="18"/>
                       <w:szCs w:val="18"/>
                     </w:rPr>
-                    <w:t>option[0] == question.value</w:t>
+                    <w:t xml:space="preserve">option[0] == </w:t>
+                  </w:r>
+                  <w:r>
+                    <w:rPr>
+                      <w:rFonts w:ascii="Liberation Sans" w:hAnsi="Liberation Sans"/>
+                      <w:color w:val="auto"/>
+                      <w:sz w:val="18"/>
+                      <w:szCs w:val="18"/>
+                    </w:rPr>
+                    <w:t>q</w:t>
+                  </w:r>
+                  <w:r>
+                    <w:rPr>
+                      <w:rFonts w:ascii="Liberation Sans" w:hAnsi="Liberation Sans"/>
+                      <w:color w:val="auto"/>
+                      <w:sz w:val="18"/>
+                      <w:szCs w:val="18"/>
+                    </w:rPr>
+                    <w:t>.value</w:t>
                   </w:r>
                   <w:r>
                     <w:rPr>
@@ -4297,7 +4365,7 @@
       <mc:AlternateContent>
         <mc:Choice Requires="wps">
           <w:drawing>
-            <wp:anchor behindDoc="1" distT="104140" distB="118110" distL="104775" distR="118110" simplePos="0" locked="0" layoutInCell="0" allowOverlap="1" relativeHeight="12">
+            <wp:anchor behindDoc="1" distT="103505" distB="118110" distL="104140" distR="118110" simplePos="0" locked="0" layoutInCell="0" allowOverlap="1" relativeHeight="12">
               <wp:simplePos x="0" y="0"/>
               <wp:positionH relativeFrom="column">
                 <wp:posOffset>561340</wp:posOffset>
@@ -5023,7 +5091,7 @@
     <w:pPr>
       <w:widowControl/>
       <w:suppressAutoHyphens w:val="false"/>
-      <w:overflowPunct w:val="true"/>
+      <w:overflowPunct w:val="false"/>
       <w:bidi w:val="0"/>
       <w:spacing w:before="0" w:after="0"/>
       <w:jc w:val="left"/>

</xml_diff>

<commit_message>
fix: add correct email in application download footer
</commit_message>
<xml_diff>
--- a/api/mysagw/templates/application.docx
+++ b/api/mysagw/templates/application.docx
@@ -67,8 +67,8 @@
         </w:tblCellMar>
       </w:tblPr>
       <w:tblGrid>
-        <w:gridCol w:w="3442"/>
-        <w:gridCol w:w="5627"/>
+        <w:gridCol w:w="3441"/>
+        <w:gridCol w:w="5628"/>
       </w:tblGrid>
       <w:tr>
         <w:trPr/>
@@ -124,7 +124,7 @@
         <w:trPr/>
         <w:tc>
           <w:tcPr>
-            <w:tcW w:w="3442" w:type="dxa"/>
+            <w:tcW w:w="3441" w:type="dxa"/>
             <w:tcBorders>
               <w:top w:val="single" w:sz="4" w:space="0" w:color="999999"/>
               <w:bottom w:val="single" w:sz="4" w:space="0" w:color="999999"/>
@@ -239,7 +239,7 @@
         </w:tc>
         <w:tc>
           <w:tcPr>
-            <w:tcW w:w="5627" w:type="dxa"/>
+            <w:tcW w:w="5628" w:type="dxa"/>
             <w:tcBorders>
               <w:top w:val="single" w:sz="4" w:space="0" w:color="999999"/>
               <w:bottom w:val="single" w:sz="4" w:space="0" w:color="999999"/>
@@ -475,13 +475,13 @@
               <w:ind w:hanging="0" w:start="0"/>
               <w:contextualSpacing/>
               <w:rPr>
-                <w:color w:val="1E3241"/>
+                <w:color w:themeColor="accent1" w:val="1E3241"/>
               </w:rPr>
             </w:pPr>
             <w:r>
               <w:rPr>
                 <w:rFonts w:ascii="Helvetica" w:hAnsi="Helvetica"/>
-                <w:color w:val="1E3241"/>
+                <w:color w:themeColor="accent1" w:val="1E3241"/>
                 <w:sz w:val="18"/>
                 <w:szCs w:val="18"/>
               </w:rPr>
@@ -857,22 +857,20 @@
               <w:ind w:hanging="0" w:start="0"/>
               <w:contextualSpacing/>
               <w:rPr>
-                <w:color w:val="1E3241"/>
+                <w:color w:themeColor="accent1" w:val="1E3241"/>
               </w:rPr>
             </w:pPr>
             <w:r>
               <w:rPr>
                 <w:rFonts w:ascii="Helvetica" w:hAnsi="Helvetica"/>
-                <w:color w:val="1E3241"/>
+                <w:color w:themeColor="accent1" w:val="1E3241"/>
                 <w:sz w:val="18"/>
                 <w:szCs w:val="18"/>
               </w:rPr>
               <w:t>{% if option[0] == question.value %}</w:t>
             </w:r>
             <w:r>
-              <w:rPr>
-                <w:color w:val="1E3241"/>
-              </w:rPr>
+              <w:rPr/>
               <w:drawing>
                 <wp:inline distT="0" distB="0" distL="0" distR="0">
                   <wp:extent cx="133350" cy="133350"/>
@@ -915,16 +913,14 @@
             <w:r>
               <w:rPr>
                 <w:rFonts w:ascii="Helvetica" w:hAnsi="Helvetica"/>
-                <w:color w:val="1E3241"/>
+                <w:color w:themeColor="accent1" w:val="1E3241"/>
                 <w:sz w:val="18"/>
                 <w:szCs w:val="18"/>
               </w:rPr>
               <w:t>{% else %}</w:t>
             </w:r>
             <w:r>
-              <w:rPr>
-                <w:color w:val="1E3241"/>
-              </w:rPr>
+              <w:rPr/>
               <w:drawing>
                 <wp:inline distT="0" distB="0" distL="0" distR="0">
                   <wp:extent cx="133350" cy="133350"/>
@@ -967,7 +963,7 @@
             <w:r>
               <w:rPr>
                 <w:rFonts w:ascii="Helvetica" w:hAnsi="Helvetica"/>
-                <w:color w:val="1E3241"/>
+                <w:color w:themeColor="accent1" w:val="1E3241"/>
                 <w:sz w:val="18"/>
                 <w:szCs w:val="18"/>
               </w:rPr>
@@ -1049,13 +1045,13 @@
             </w:tblPr>
             <w:tblGrid>
               <w:gridCol w:w="1819"/>
-              <w:gridCol w:w="3692"/>
+              <w:gridCol w:w="3693"/>
             </w:tblGrid>
             <w:tr>
               <w:trPr/>
               <w:tc>
                 <w:tcPr>
-                  <w:tcW w:w="5511" w:type="dxa"/>
+                  <w:tcW w:w="5512" w:type="dxa"/>
                   <w:gridSpan w:val="2"/>
                   <w:tcBorders/>
                 </w:tcPr>
@@ -1109,7 +1105,7 @@
               </w:tc>
               <w:tc>
                 <w:tcPr>
-                  <w:tcW w:w="3692" w:type="dxa"/>
+                  <w:tcW w:w="3693" w:type="dxa"/>
                   <w:tcBorders/>
                 </w:tcPr>
                 <w:p>
@@ -1325,13 +1321,13 @@
                     <w:ind w:hanging="0" w:start="0"/>
                     <w:contextualSpacing/>
                     <w:rPr>
-                      <w:color w:val="1E3241"/>
+                      <w:color w:themeColor="accent1" w:val="1E3241"/>
                     </w:rPr>
                   </w:pPr>
                   <w:r>
                     <w:rPr>
                       <w:rFonts w:ascii="Helvetica" w:hAnsi="Helvetica"/>
-                      <w:color w:val="1E3241"/>
+                      <w:color w:themeColor="accent1" w:val="1E3241"/>
                       <w:sz w:val="18"/>
                       <w:szCs w:val="18"/>
                     </w:rPr>
@@ -1709,40 +1705,20 @@
                     <w:ind w:hanging="0" w:start="0"/>
                     <w:contextualSpacing/>
                     <w:rPr>
-                      <w:color w:val="1E3241"/>
+                      <w:color w:themeColor="accent1" w:val="1E3241"/>
                     </w:rPr>
                   </w:pPr>
                   <w:r>
                     <w:rPr>
                       <w:rFonts w:ascii="Helvetica" w:hAnsi="Helvetica"/>
-                      <w:color w:val="1E3241"/>
+                      <w:color w:themeColor="accent1" w:val="1E3241"/>
                       <w:sz w:val="18"/>
                       <w:szCs w:val="18"/>
                     </w:rPr>
-                    <w:t xml:space="preserve">{% if </w:t>
+                    <w:t>{% if option[0] == q.value %}</w:t>
                   </w:r>
                   <w:r>
-                    <w:rPr>
-                      <w:rFonts w:ascii="Helvetica" w:hAnsi="Helvetica"/>
-                      <w:color w:val="1E3241"/>
-                      <w:sz w:val="18"/>
-                      <w:szCs w:val="18"/>
-                    </w:rPr>
-                    <w:t>option[0] == q.value</w:t>
-                  </w:r>
-                  <w:r>
-                    <w:rPr>
-                      <w:rFonts w:ascii="Helvetica" w:hAnsi="Helvetica"/>
-                      <w:color w:val="1E3241"/>
-                      <w:sz w:val="18"/>
-                      <w:szCs w:val="18"/>
-                    </w:rPr>
-                    <w:t xml:space="preserve"> %}</w:t>
-                  </w:r>
-                  <w:r>
-                    <w:rPr>
-                      <w:color w:val="1E3241"/>
-                    </w:rPr>
+                    <w:rPr/>
                     <w:drawing>
                       <wp:inline distT="0" distB="0" distL="0" distR="0">
                         <wp:extent cx="109855" cy="109855"/>
@@ -1785,16 +1761,14 @@
                   <w:r>
                     <w:rPr>
                       <w:rFonts w:ascii="Helvetica" w:hAnsi="Helvetica"/>
-                      <w:color w:val="1E3241"/>
+                      <w:color w:themeColor="accent1" w:val="1E3241"/>
                       <w:sz w:val="18"/>
                       <w:szCs w:val="18"/>
                     </w:rPr>
                     <w:t>{% else %}</w:t>
                   </w:r>
                   <w:r>
-                    <w:rPr>
-                      <w:color w:val="1E3241"/>
-                    </w:rPr>
+                    <w:rPr/>
                     <w:drawing>
                       <wp:inline distT="0" distB="0" distL="0" distR="0">
                         <wp:extent cx="109855" cy="109855"/>
@@ -1837,7 +1811,7 @@
                   <w:r>
                     <w:rPr>
                       <w:rFonts w:ascii="Helvetica" w:hAnsi="Helvetica"/>
-                      <w:color w:val="1E3241"/>
+                      <w:color w:themeColor="accent1" w:val="1E3241"/>
                       <w:sz w:val="18"/>
                       <w:szCs w:val="18"/>
                     </w:rPr>
@@ -1925,7 +1899,7 @@
               <w:trPr/>
               <w:tc>
                 <w:tcPr>
-                  <w:tcW w:w="5511" w:type="dxa"/>
+                  <w:tcW w:w="5512" w:type="dxa"/>
                   <w:gridSpan w:val="2"/>
                   <w:tcBorders/>
                 </w:tcPr>
@@ -2098,8 +2072,8 @@
         </w:tblCellMar>
       </w:tblPr>
       <w:tblGrid>
-        <w:gridCol w:w="3442"/>
-        <w:gridCol w:w="5627"/>
+        <w:gridCol w:w="3441"/>
+        <w:gridCol w:w="5628"/>
       </w:tblGrid>
       <w:tr>
         <w:trPr/>
@@ -2136,7 +2110,7 @@
         <w:trPr/>
         <w:tc>
           <w:tcPr>
-            <w:tcW w:w="3442" w:type="dxa"/>
+            <w:tcW w:w="3441" w:type="dxa"/>
             <w:tcBorders>
               <w:top w:val="single" w:sz="4" w:space="0" w:color="999999"/>
               <w:bottom w:val="single" w:sz="4" w:space="0" w:color="999999"/>
@@ -2251,7 +2225,7 @@
         </w:tc>
         <w:tc>
           <w:tcPr>
-            <w:tcW w:w="5627" w:type="dxa"/>
+            <w:tcW w:w="5628" w:type="dxa"/>
             <w:tcBorders>
               <w:top w:val="single" w:sz="4" w:space="0" w:color="999999"/>
               <w:bottom w:val="single" w:sz="4" w:space="0" w:color="999999"/>
@@ -2455,13 +2429,13 @@
                 <w:numId w:val="1"/>
               </w:numPr>
               <w:rPr>
-                <w:color w:val="1E3241"/>
+                <w:color w:themeColor="accent1" w:val="1E3241"/>
               </w:rPr>
             </w:pPr>
             <w:r>
               <w:rPr>
                 <w:rFonts w:ascii="Helvetica" w:hAnsi="Helvetica"/>
-                <w:color w:val="1E3241"/>
+                <w:color w:themeColor="accent1" w:val="1E3241"/>
                 <w:sz w:val="18"/>
                 <w:szCs w:val="18"/>
               </w:rPr>
@@ -2598,22 +2572,20 @@
               <w:pStyle w:val="TableContents"/>
               <w:widowControl w:val="false"/>
               <w:rPr>
-                <w:color w:val="1E3241"/>
+                <w:color w:themeColor="accent1" w:val="1E3241"/>
               </w:rPr>
             </w:pPr>
             <w:r>
               <w:rPr>
                 <w:rFonts w:ascii="Helvetica" w:hAnsi="Helvetica"/>
-                <w:color w:val="1E3241"/>
+                <w:color w:themeColor="accent1" w:val="1E3241"/>
                 <w:sz w:val="18"/>
                 <w:szCs w:val="18"/>
               </w:rPr>
               <w:t>{% if option[0] in question.value %}</w:t>
             </w:r>
             <w:r>
-              <w:rPr>
-                <w:color w:val="1E3241"/>
-              </w:rPr>
+              <w:rPr/>
               <w:drawing>
                 <wp:inline distT="0" distB="0" distL="0" distR="0">
                   <wp:extent cx="133350" cy="133350"/>
@@ -2656,16 +2628,14 @@
             <w:r>
               <w:rPr>
                 <w:rFonts w:ascii="Helvetica" w:hAnsi="Helvetica"/>
-                <w:color w:val="1E3241"/>
+                <w:color w:themeColor="accent1" w:val="1E3241"/>
                 <w:sz w:val="18"/>
                 <w:szCs w:val="18"/>
               </w:rPr>
               <w:t>{% else %}</w:t>
             </w:r>
             <w:r>
-              <w:rPr>
-                <w:color w:val="1E3241"/>
-              </w:rPr>
+              <w:rPr/>
               <w:drawing>
                 <wp:inline distT="0" distB="0" distL="0" distR="0">
                   <wp:extent cx="133350" cy="133350"/>
@@ -2708,7 +2678,7 @@
             <w:r>
               <w:rPr>
                 <w:rFonts w:ascii="Helvetica" w:hAnsi="Helvetica"/>
-                <w:color w:val="1E3241"/>
+                <w:color w:themeColor="accent1" w:val="1E3241"/>
                 <w:sz w:val="18"/>
                 <w:szCs w:val="18"/>
               </w:rPr>
@@ -2827,22 +2797,20 @@
               <w:pStyle w:val="TableContents"/>
               <w:widowControl w:val="false"/>
               <w:rPr>
-                <w:color w:val="1E3241"/>
+                <w:color w:themeColor="accent1" w:val="1E3241"/>
               </w:rPr>
             </w:pPr>
             <w:r>
               <w:rPr>
                 <w:rFonts w:ascii="Helvetica" w:hAnsi="Helvetica"/>
-                <w:color w:val="1E3241"/>
+                <w:color w:themeColor="accent1" w:val="1E3241"/>
                 <w:sz w:val="18"/>
                 <w:szCs w:val="18"/>
               </w:rPr>
               <w:t>{% if option[0] == question.value %}</w:t>
             </w:r>
             <w:r>
-              <w:rPr>
-                <w:color w:val="1E3241"/>
-              </w:rPr>
+              <w:rPr/>
               <w:drawing>
                 <wp:inline distT="0" distB="0" distL="0" distR="0">
                   <wp:extent cx="133350" cy="133350"/>
@@ -2885,16 +2853,14 @@
             <w:r>
               <w:rPr>
                 <w:rFonts w:ascii="Helvetica" w:hAnsi="Helvetica"/>
-                <w:color w:val="1E3241"/>
+                <w:color w:themeColor="accent1" w:val="1E3241"/>
                 <w:sz w:val="18"/>
                 <w:szCs w:val="18"/>
               </w:rPr>
               <w:t>{% else %}</w:t>
             </w:r>
             <w:r>
-              <w:rPr>
-                <w:color w:val="1E3241"/>
-              </w:rPr>
+              <w:rPr/>
               <w:drawing>
                 <wp:inline distT="0" distB="0" distL="0" distR="0">
                   <wp:extent cx="133350" cy="133350"/>
@@ -2937,7 +2903,7 @@
             <w:r>
               <w:rPr>
                 <w:rFonts w:ascii="Helvetica" w:hAnsi="Helvetica"/>
-                <w:color w:val="1E3241"/>
+                <w:color w:themeColor="accent1" w:val="1E3241"/>
                 <w:sz w:val="18"/>
                 <w:szCs w:val="18"/>
               </w:rPr>
@@ -3013,13 +2979,13 @@
             </w:tblPr>
             <w:tblGrid>
               <w:gridCol w:w="1819"/>
-              <w:gridCol w:w="3692"/>
+              <w:gridCol w:w="3693"/>
             </w:tblGrid>
             <w:tr>
               <w:trPr/>
               <w:tc>
                 <w:tcPr>
-                  <w:tcW w:w="5511" w:type="dxa"/>
+                  <w:tcW w:w="5512" w:type="dxa"/>
                   <w:gridSpan w:val="2"/>
                   <w:tcBorders/>
                 </w:tcPr>
@@ -3071,7 +3037,7 @@
               </w:tc>
               <w:tc>
                 <w:tcPr>
-                  <w:tcW w:w="3692" w:type="dxa"/>
+                  <w:tcW w:w="3693" w:type="dxa"/>
                   <w:tcBorders/>
                 </w:tcPr>
                 <w:p>
@@ -3273,13 +3239,13 @@
                       <w:numId w:val="1"/>
                     </w:numPr>
                     <w:rPr>
-                      <w:color w:val="1E3241"/>
+                      <w:color w:themeColor="accent1" w:val="1E3241"/>
                     </w:rPr>
                   </w:pPr>
                   <w:r>
                     <w:rPr>
                       <w:rFonts w:ascii="Helvetica" w:hAnsi="Helvetica"/>
-                      <w:color w:val="1E3241"/>
+                      <w:color w:themeColor="accent1" w:val="1E3241"/>
                       <w:sz w:val="18"/>
                       <w:szCs w:val="18"/>
                     </w:rPr>
@@ -3640,40 +3606,20 @@
                     <w:pStyle w:val="TableContents"/>
                     <w:widowControl w:val="false"/>
                     <w:rPr>
-                      <w:color w:val="1E3241"/>
+                      <w:color w:themeColor="accent1" w:val="1E3241"/>
                     </w:rPr>
                   </w:pPr>
                   <w:r>
                     <w:rPr>
                       <w:rFonts w:ascii="Helvetica" w:hAnsi="Helvetica"/>
-                      <w:color w:val="1E3241"/>
+                      <w:color w:themeColor="accent1" w:val="1E3241"/>
                       <w:sz w:val="18"/>
                       <w:szCs w:val="18"/>
                     </w:rPr>
-                    <w:t xml:space="preserve">{% if </w:t>
+                    <w:t>{% if option[0] == q.value %}</w:t>
                   </w:r>
                   <w:r>
-                    <w:rPr>
-                      <w:rFonts w:ascii="Helvetica" w:hAnsi="Helvetica"/>
-                      <w:color w:val="1E3241"/>
-                      <w:sz w:val="18"/>
-                      <w:szCs w:val="18"/>
-                    </w:rPr>
-                    <w:t>option[0] == q.value</w:t>
-                  </w:r>
-                  <w:r>
-                    <w:rPr>
-                      <w:rFonts w:ascii="Helvetica" w:hAnsi="Helvetica"/>
-                      <w:color w:val="1E3241"/>
-                      <w:sz w:val="18"/>
-                      <w:szCs w:val="18"/>
-                    </w:rPr>
-                    <w:t xml:space="preserve"> %}</w:t>
-                  </w:r>
-                  <w:r>
-                    <w:rPr>
-                      <w:color w:val="1E3241"/>
-                    </w:rPr>
+                    <w:rPr/>
                     <w:drawing>
                       <wp:inline distT="0" distB="0" distL="0" distR="0">
                         <wp:extent cx="109855" cy="109855"/>
@@ -3716,16 +3662,14 @@
                   <w:r>
                     <w:rPr>
                       <w:rFonts w:ascii="Helvetica" w:hAnsi="Helvetica"/>
-                      <w:color w:val="1E3241"/>
+                      <w:color w:themeColor="accent1" w:val="1E3241"/>
                       <w:sz w:val="18"/>
                       <w:szCs w:val="18"/>
                     </w:rPr>
                     <w:t>{% else %}</w:t>
                   </w:r>
                   <w:r>
-                    <w:rPr>
-                      <w:color w:val="1E3241"/>
-                    </w:rPr>
+                    <w:rPr/>
                     <w:drawing>
                       <wp:inline distT="0" distB="0" distL="0" distR="0">
                         <wp:extent cx="109855" cy="109855"/>
@@ -3768,7 +3712,7 @@
                   <w:r>
                     <w:rPr>
                       <w:rFonts w:ascii="Helvetica" w:hAnsi="Helvetica"/>
-                      <w:color w:val="1E3241"/>
+                      <w:color w:themeColor="accent1" w:val="1E3241"/>
                       <w:sz w:val="18"/>
                       <w:szCs w:val="18"/>
                     </w:rPr>
@@ -3852,7 +3796,7 @@
               <w:trPr/>
               <w:tc>
                 <w:tcPr>
-                  <w:tcW w:w="5511" w:type="dxa"/>
+                  <w:tcW w:w="5512" w:type="dxa"/>
                   <w:gridSpan w:val="2"/>
                   <w:tcBorders/>
                 </w:tcPr>
@@ -4045,7 +3989,7 @@
       <mc:AlternateContent>
         <mc:Choice Requires="wps">
           <w:drawing>
-            <wp:anchor behindDoc="1" distT="0" distB="0" distL="112395" distR="114300" simplePos="0" locked="0" layoutInCell="0" allowOverlap="1" relativeHeight="9" wp14:anchorId="48483FA3">
+            <wp:anchor behindDoc="1" distT="0" distB="0" distL="111760" distR="114300" simplePos="0" locked="0" layoutInCell="0" allowOverlap="1" relativeHeight="25" wp14:anchorId="48483FA3">
               <wp:simplePos x="0" y="0"/>
               <wp:positionH relativeFrom="page">
                 <wp:align>right</wp:align>
@@ -4107,7 +4051,7 @@
                           </w:r>
                           <w:r>
                             <w:rPr/>
-                            <w:t>3</w:t>
+                            <w:t>2</w:t>
                           </w:r>
                           <w:r>
                             <w:rPr/>
@@ -4180,7 +4124,7 @@
                     </w:r>
                     <w:r>
                       <w:rPr/>
-                      <w:t>3</w:t>
+                      <w:t>2</w:t>
                     </w:r>
                     <w:r>
                       <w:rPr/>
@@ -4243,7 +4187,7 @@
       <mc:AlternateContent>
         <mc:Choice Requires="wps">
           <w:drawing>
-            <wp:anchor behindDoc="1" distT="45720" distB="45720" distL="0" distR="120650" simplePos="0" locked="0" layoutInCell="0" allowOverlap="1" relativeHeight="2" wp14:anchorId="6204D496">
+            <wp:anchor behindDoc="1" distT="45720" distB="45720" distL="0" distR="120650" simplePos="0" locked="0" layoutInCell="0" allowOverlap="1" relativeHeight="10" wp14:anchorId="6204D496">
               <wp:simplePos x="0" y="0"/>
               <wp:positionH relativeFrom="margin">
                 <wp:align>left</wp:align>
@@ -4371,7 +4315,7 @@
       <mc:AlternateContent>
         <mc:Choice Requires="wps">
           <w:drawing>
-            <wp:anchor behindDoc="1" distT="45720" distB="45720" distL="112395" distR="114300" simplePos="0" locked="0" layoutInCell="0" allowOverlap="1" relativeHeight="4" wp14:anchorId="4013AA54">
+            <wp:anchor behindDoc="1" distT="45720" distB="45720" distL="111760" distR="114300" simplePos="0" locked="0" layoutInCell="0" allowOverlap="1" relativeHeight="12" wp14:anchorId="4013AA54">
               <wp:simplePos x="0" y="0"/>
               <wp:positionH relativeFrom="page">
                 <wp:align>right</wp:align>
@@ -4433,7 +4377,13 @@
                             <w:rPr>
                               <w:rFonts w:ascii="Helvetica" w:hAnsi="Helvetica"/>
                             </w:rPr>
-                            <w:t>info@sagw.ch</w:t>
+                            <w:t>sagw</w:t>
+                          </w:r>
+                          <w:r>
+                            <w:rPr>
+                              <w:rFonts w:ascii="Helvetica" w:hAnsi="Helvetica"/>
+                            </w:rPr>
+                            <w:t>@sagw.ch</w:t>
                           </w:r>
                         </w:p>
                         <w:p>
@@ -4496,7 +4446,13 @@
                       <w:rPr>
                         <w:rFonts w:ascii="Helvetica" w:hAnsi="Helvetica"/>
                       </w:rPr>
-                      <w:t>info@sagw.ch</w:t>
+                      <w:t>sagw</w:t>
+                    </w:r>
+                    <w:r>
+                      <w:rPr>
+                        <w:rFonts w:ascii="Helvetica" w:hAnsi="Helvetica"/>
+                      </w:rPr>
+                      <w:t>@sagw.ch</w:t>
                     </w:r>
                   </w:p>
                   <w:p>
@@ -4579,7 +4535,7 @@
     <w:r>
       <w:rPr/>
       <w:drawing>
-        <wp:anchor behindDoc="1" distT="0" distB="0" distL="0" distR="0" simplePos="0" locked="0" layoutInCell="0" allowOverlap="1" relativeHeight="6">
+        <wp:anchor behindDoc="1" distT="0" distB="0" distL="0" distR="0" simplePos="0" locked="0" layoutInCell="0" allowOverlap="1" relativeHeight="22">
           <wp:simplePos x="0" y="0"/>
           <wp:positionH relativeFrom="margin">
             <wp:align>left</wp:align>
@@ -6367,9 +6323,8 @@
       <w:sz w:val="16"/>
     </w:rPr>
   </w:style>
-  <w:style w:type="character" w:styleId="FootnoteCharactersuser">
-    <w:name w:val="Footnote Characters (user)"/>
-    <w:basedOn w:val="DefaultParagraphFont"/>
+  <w:style w:type="character" w:styleId="FootnoteCharacters">
+    <w:name w:val="Footnote Characters"/>
     <w:uiPriority w:val="79"/>
     <w:semiHidden/>
     <w:qFormat/>
@@ -6378,8 +6333,8 @@
       <w:vertAlign w:val="superscript"/>
     </w:rPr>
   </w:style>
-  <w:style w:type="character" w:styleId="FootnoteCharacters">
-    <w:name w:val="Footnote Characters"/>
+  <w:style w:type="character" w:styleId="FootnoteCharactersuser">
+    <w:name w:val="Footnote Characters (user)"/>
     <w:qFormat/>
     <w:rPr>
       <w:vertAlign w:val="superscript"/>
@@ -6403,9 +6358,8 @@
       <w:sz w:val="16"/>
     </w:rPr>
   </w:style>
-  <w:style w:type="character" w:styleId="EndnoteCharactersuser">
-    <w:name w:val="Endnote Characters (user)"/>
-    <w:basedOn w:val="DefaultParagraphFont"/>
+  <w:style w:type="character" w:styleId="EndnoteCharacters">
+    <w:name w:val="Endnote Characters"/>
     <w:uiPriority w:val="79"/>
     <w:semiHidden/>
     <w:qFormat/>
@@ -6414,8 +6368,8 @@
       <w:vertAlign w:val="superscript"/>
     </w:rPr>
   </w:style>
-  <w:style w:type="character" w:styleId="EndnoteCharacters">
-    <w:name w:val="Endnote Characters"/>
+  <w:style w:type="character" w:styleId="EndnoteCharactersuser">
+    <w:name w:val="Endnote Characters (user)"/>
     <w:qFormat/>
     <w:rPr>
       <w:vertAlign w:val="superscript"/>
@@ -7413,8 +7367,8 @@
     </w:pPr>
     <w:rPr/>
   </w:style>
-  <w:style w:type="paragraph" w:styleId="FrameContentsuser">
-    <w:name w:val="Frame Contents (user)"/>
+  <w:style w:type="paragraph" w:styleId="FrameContents">
+    <w:name w:val="Frame Contents"/>
     <w:basedOn w:val="Normal"/>
     <w:qFormat/>
     <w:pPr/>
@@ -7453,8 +7407,8 @@
       <w:bCs/>
     </w:rPr>
   </w:style>
-  <w:style w:type="paragraph" w:styleId="FrameContents">
-    <w:name w:val="Frame Contents"/>
+  <w:style w:type="paragraph" w:styleId="FrameContentsuser">
+    <w:name w:val="Frame Contents (user)"/>
     <w:basedOn w:val="Normal"/>
     <w:qFormat/>
     <w:pPr/>

</xml_diff>